<commit_message>
added protocol for users
</commit_message>
<xml_diff>
--- a/protocol for users.docx
+++ b/protocol for users.docx
@@ -3,56 +3,302 @@
 <w:document xmlns:wpc="http://schemas.microsoft.com/office/word/2010/wordprocessingCanvas" xmlns:mc="http://schemas.openxmlformats.org/markup-compatibility/2006" xmlns:o="urn:schemas-microsoft-com:office:office" xmlns:r="http://schemas.openxmlformats.org/officeDocument/2006/relationships" xmlns:m="http://schemas.openxmlformats.org/officeDocument/2006/math" xmlns:v="urn:schemas-microsoft-com:vml" xmlns:wp14="http://schemas.microsoft.com/office/word/2010/wordprocessingDrawing" xmlns:wp="http://schemas.openxmlformats.org/drawingml/2006/wordprocessingDrawing" xmlns:w10="urn:schemas-microsoft-com:office:word" xmlns:w="http://schemas.openxmlformats.org/wordprocessingml/2006/main" xmlns:w14="http://schemas.microsoft.com/office/word/2010/wordml" xmlns:w15="http://schemas.microsoft.com/office/word/2012/wordml" xmlns:wpg="http://schemas.microsoft.com/office/word/2010/wordprocessingGroup" xmlns:wpi="http://schemas.microsoft.com/office/word/2010/wordprocessingInk" xmlns:wne="http://schemas.microsoft.com/office/word/2006/wordml" xmlns:wps="http://schemas.microsoft.com/office/word/2010/wordprocessingShape" mc:Ignorable="w14 w15 wp14">
   <w:body>
     <w:p>
-      <w:r>
-        <w:t>10</w:t>
-      </w:r>
-    </w:p>
-    <w:p>
-      <w:r>
-        <w:t>20</w:t>
-      </w:r>
-    </w:p>
-    <w:p>
-      <w:r>
-        <w:t>50</w:t>
-      </w:r>
-    </w:p>
-    <w:p>
-      <w:r>
-        <w:t>200</w:t>
-      </w:r>
-    </w:p>
-    <w:p/>
-    <w:p>
-      <w:proofErr w:type="spellStart"/>
-      <w:r>
-        <w:t>Prewet</w:t>
-      </w:r>
-      <w:proofErr w:type="spellEnd"/>
-    </w:p>
-    <w:p>
-      <w:proofErr w:type="spellStart"/>
-      <w:r>
-        <w:t>Mesure</w:t>
-      </w:r>
-      <w:proofErr w:type="spellEnd"/>
-      <w:r>
-        <w:t xml:space="preserve"> to each volume by eye</w:t>
-      </w:r>
-    </w:p>
-    <w:p>
-      <w:r>
-        <w:t>Weight the liquid</w:t>
-      </w:r>
-    </w:p>
-    <w:p>
-      <w:r>
-        <w:t>Readjust after each measurement</w:t>
-      </w:r>
-    </w:p>
-    <w:p>
       <w:bookmarkStart w:id="0" w:name="_GoBack"/>
       <w:bookmarkEnd w:id="0"/>
+    </w:p>
+    <w:p/>
+    <w:p>
+      <w:pPr>
+        <w:pStyle w:val="ListParagraph"/>
+        <w:numPr>
+          <w:ilvl w:val="0"/>
+          <w:numId w:val="1"/>
+        </w:numPr>
+      </w:pPr>
+      <w:r>
+        <w:t>Prepare the scale</w:t>
+      </w:r>
+    </w:p>
+    <w:p>
+      <w:pPr>
+        <w:pStyle w:val="ListParagraph"/>
+        <w:numPr>
+          <w:ilvl w:val="0"/>
+          <w:numId w:val="1"/>
+        </w:numPr>
+      </w:pPr>
+      <w:r>
+        <w:t>Place a tray onto the  scale and zero out the scale</w:t>
+      </w:r>
+    </w:p>
+    <w:p>
+      <w:pPr>
+        <w:pStyle w:val="ListParagraph"/>
+        <w:numPr>
+          <w:ilvl w:val="0"/>
+          <w:numId w:val="1"/>
+        </w:numPr>
+      </w:pPr>
+      <w:r>
+        <w:t>Attach the syringe to the pipette housing</w:t>
+      </w:r>
+    </w:p>
+    <w:p>
+      <w:pPr>
+        <w:pStyle w:val="ListParagraph"/>
+      </w:pPr>
+      <w:r>
+        <w:tab/>
+      </w:r>
+      <w:proofErr w:type="gramStart"/>
+      <w:r>
+        <w:t>a</w:t>
+      </w:r>
+      <w:proofErr w:type="gramEnd"/>
+      <w:r>
+        <w:t>. remove the syringe plunger and place a spring into the syringe</w:t>
+      </w:r>
+    </w:p>
+    <w:p>
+      <w:pPr>
+        <w:pStyle w:val="ListParagraph"/>
+      </w:pPr>
+      <w:r>
+        <w:tab/>
+      </w:r>
+      <w:proofErr w:type="gramStart"/>
+      <w:r>
+        <w:t>b</w:t>
+      </w:r>
+      <w:proofErr w:type="gramEnd"/>
+      <w:r>
+        <w:t>. replace the syringe plunger back onto the syringe</w:t>
+      </w:r>
+    </w:p>
+    <w:p>
+      <w:pPr>
+        <w:pStyle w:val="ListParagraph"/>
+      </w:pPr>
+      <w:r>
+        <w:tab/>
+      </w:r>
+      <w:proofErr w:type="gramStart"/>
+      <w:r>
+        <w:t>c</w:t>
+      </w:r>
+      <w:proofErr w:type="gramEnd"/>
+      <w:r>
+        <w:t>. then place the wings of the syringe against the bottom face of the body and twist until the syringe is secured.</w:t>
+      </w:r>
+    </w:p>
+    <w:p>
+      <w:pPr>
+        <w:pStyle w:val="ListParagraph"/>
+        <w:numPr>
+          <w:ilvl w:val="0"/>
+          <w:numId w:val="1"/>
+        </w:numPr>
+      </w:pPr>
+      <w:r>
+        <w:t>Push</w:t>
+      </w:r>
+      <w:r>
+        <w:t xml:space="preserve"> the micropipettes plunger until it is locked.</w:t>
+      </w:r>
+    </w:p>
+    <w:p>
+      <w:pPr>
+        <w:pStyle w:val="ListParagraph"/>
+        <w:numPr>
+          <w:ilvl w:val="0"/>
+          <w:numId w:val="1"/>
+        </w:numPr>
+      </w:pPr>
+      <w:r>
+        <w:t>P</w:t>
+      </w:r>
+      <w:r>
+        <w:t>lace a tip at the end of the syringe</w:t>
+      </w:r>
+    </w:p>
+    <w:p>
+      <w:pPr>
+        <w:pStyle w:val="ListParagraph"/>
+        <w:numPr>
+          <w:ilvl w:val="0"/>
+          <w:numId w:val="1"/>
+        </w:numPr>
+      </w:pPr>
+      <w:r>
+        <w:t xml:space="preserve"> R</w:t>
+      </w:r>
+      <w:r>
+        <w:t xml:space="preserve">ecord the value of the syringe form where the syringe plunger is in contact with the spring (this will be the </w:t>
+      </w:r>
+      <w:r>
+        <w:t>initial</w:t>
+      </w:r>
+      <w:r>
+        <w:t xml:space="preserve"> value in </w:t>
+      </w:r>
+      <w:proofErr w:type="spellStart"/>
+      <w:r>
+        <w:t>uL</w:t>
+      </w:r>
+      <w:proofErr w:type="spellEnd"/>
+      <w:r>
+        <w:t>)</w:t>
+      </w:r>
+    </w:p>
+    <w:p>
+      <w:pPr>
+        <w:pStyle w:val="ListParagraph"/>
+        <w:numPr>
+          <w:ilvl w:val="0"/>
+          <w:numId w:val="1"/>
+        </w:numPr>
+      </w:pPr>
+      <w:r>
+        <w:t xml:space="preserve"> A</w:t>
+      </w:r>
+      <w:r>
+        <w:t xml:space="preserve">dd 200uL to the </w:t>
+      </w:r>
+      <w:r>
+        <w:t>initial</w:t>
+      </w:r>
+      <w:r>
+        <w:t xml:space="preserve"> value (this will be the "adjusted value")</w:t>
+      </w:r>
+    </w:p>
+    <w:p>
+      <w:pPr>
+        <w:pStyle w:val="ListParagraph"/>
+        <w:numPr>
+          <w:ilvl w:val="0"/>
+          <w:numId w:val="1"/>
+        </w:numPr>
+      </w:pPr>
+      <w:r>
+        <w:t>release the pipette plunger and adjust the sc</w:t>
+      </w:r>
+      <w:r>
+        <w:t>rew until your syringe reads 50uL above the</w:t>
+      </w:r>
+      <w:r>
+        <w:t xml:space="preserve"> "adjusted value"</w:t>
+      </w:r>
+    </w:p>
+    <w:p>
+      <w:pPr>
+        <w:pStyle w:val="ListParagraph"/>
+        <w:numPr>
+          <w:ilvl w:val="0"/>
+          <w:numId w:val="1"/>
+        </w:numPr>
+      </w:pPr>
+      <w:r>
+        <w:t>Then place the tip inside the solution you want to measure and press the release to release the plunger</w:t>
+      </w:r>
+    </w:p>
+    <w:p>
+      <w:pPr>
+        <w:pStyle w:val="ListParagraph"/>
+        <w:numPr>
+          <w:ilvl w:val="0"/>
+          <w:numId w:val="1"/>
+        </w:numPr>
+      </w:pPr>
+      <w:r>
+        <w:t>Then push the pipettes plunger all the way down to dispense</w:t>
+      </w:r>
+      <w:r>
+        <w:t xml:space="preserve"> all the liquid back into the solution.</w:t>
+      </w:r>
+    </w:p>
+    <w:p>
+      <w:pPr>
+        <w:pStyle w:val="ListParagraph"/>
+        <w:numPr>
+          <w:ilvl w:val="0"/>
+          <w:numId w:val="1"/>
+        </w:numPr>
+      </w:pPr>
+      <w:r>
+        <w:t>Repeat this steps 7-8 two more times (this is called pre-wetting )</w:t>
+      </w:r>
+    </w:p>
+    <w:p>
+      <w:pPr>
+        <w:pStyle w:val="ListParagraph"/>
+        <w:numPr>
+          <w:ilvl w:val="0"/>
+          <w:numId w:val="1"/>
+        </w:numPr>
+      </w:pPr>
+      <w:r>
+        <w:t>Then make sure your plunger is in the released position.</w:t>
+      </w:r>
+    </w:p>
+    <w:p>
+      <w:pPr>
+        <w:pStyle w:val="ListParagraph"/>
+        <w:numPr>
+          <w:ilvl w:val="0"/>
+          <w:numId w:val="1"/>
+        </w:numPr>
+      </w:pPr>
+      <w:r>
+        <w:t>Adjust the screw so that your syringe reads the adjusted value from step 5</w:t>
+      </w:r>
+    </w:p>
+    <w:p>
+      <w:pPr>
+        <w:pStyle w:val="ListParagraph"/>
+        <w:numPr>
+          <w:ilvl w:val="0"/>
+          <w:numId w:val="1"/>
+        </w:numPr>
+      </w:pPr>
+      <w:r>
+        <w:t>Now place your tip inside the liquid you want to measure and press the release button</w:t>
+      </w:r>
+    </w:p>
+    <w:p>
+      <w:pPr>
+        <w:pStyle w:val="ListParagraph"/>
+        <w:numPr>
+          <w:ilvl w:val="0"/>
+          <w:numId w:val="1"/>
+        </w:numPr>
+      </w:pPr>
+      <w:r>
+        <w:t>Now dispense the liquid on to the tray place on the scale</w:t>
+      </w:r>
+    </w:p>
+    <w:p>
+      <w:pPr>
+        <w:pStyle w:val="ListParagraph"/>
+        <w:numPr>
+          <w:ilvl w:val="0"/>
+          <w:numId w:val="1"/>
+        </w:numPr>
+      </w:pPr>
+      <w:r>
+        <w:t>Wait for the scale to finish measuring and record the measurement</w:t>
+      </w:r>
+    </w:p>
+    <w:p>
+      <w:pPr>
+        <w:pStyle w:val="ListParagraph"/>
+        <w:numPr>
+          <w:ilvl w:val="0"/>
+          <w:numId w:val="1"/>
+        </w:numPr>
+      </w:pPr>
+      <w:r>
+        <w:t>Readjust the screw (if needed) and repeat steps 13-16</w:t>
+      </w:r>
     </w:p>
     <w:p/>
     <w:p/>
@@ -64,6 +310,103 @@
     </w:sectPr>
   </w:body>
 </w:document>
+</file>
+
+<file path=word/numbering.xml><?xml version="1.0" encoding="utf-8"?>
+<w:numbering xmlns:wpc="http://schemas.microsoft.com/office/word/2010/wordprocessingCanvas" xmlns:mc="http://schemas.openxmlformats.org/markup-compatibility/2006" xmlns:o="urn:schemas-microsoft-com:office:office" xmlns:r="http://schemas.openxmlformats.org/officeDocument/2006/relationships" xmlns:m="http://schemas.openxmlformats.org/officeDocument/2006/math" xmlns:v="urn:schemas-microsoft-com:vml" xmlns:wp14="http://schemas.microsoft.com/office/word/2010/wordprocessingDrawing" xmlns:wp="http://schemas.openxmlformats.org/drawingml/2006/wordprocessingDrawing" xmlns:w10="urn:schemas-microsoft-com:office:word" xmlns:w="http://schemas.openxmlformats.org/wordprocessingml/2006/main" xmlns:w14="http://schemas.microsoft.com/office/word/2010/wordml" xmlns:w15="http://schemas.microsoft.com/office/word/2012/wordml" xmlns:wpg="http://schemas.microsoft.com/office/word/2010/wordprocessingGroup" xmlns:wpi="http://schemas.microsoft.com/office/word/2010/wordprocessingInk" xmlns:wne="http://schemas.microsoft.com/office/word/2006/wordml" xmlns:wps="http://schemas.microsoft.com/office/word/2010/wordprocessingShape" mc:Ignorable="w14 w15 wp14">
+  <w:abstractNum w:abstractNumId="0">
+    <w:nsid w:val="72197449"/>
+    <w:multiLevelType w:val="hybridMultilevel"/>
+    <w:tmpl w:val="B27E2D3C"/>
+    <w:lvl w:ilvl="0" w:tplc="0409000F">
+      <w:start w:val="1"/>
+      <w:numFmt w:val="decimal"/>
+      <w:lvlText w:val="%1."/>
+      <w:lvlJc w:val="left"/>
+      <w:pPr>
+        <w:ind w:left="720" w:hanging="360"/>
+      </w:pPr>
+      <w:rPr>
+        <w:rFonts w:hint="default"/>
+      </w:rPr>
+    </w:lvl>
+    <w:lvl w:ilvl="1" w:tplc="04090019" w:tentative="1">
+      <w:start w:val="1"/>
+      <w:numFmt w:val="lowerLetter"/>
+      <w:lvlText w:val="%2."/>
+      <w:lvlJc w:val="left"/>
+      <w:pPr>
+        <w:ind w:left="1440" w:hanging="360"/>
+      </w:pPr>
+    </w:lvl>
+    <w:lvl w:ilvl="2" w:tplc="0409001B" w:tentative="1">
+      <w:start w:val="1"/>
+      <w:numFmt w:val="lowerRoman"/>
+      <w:lvlText w:val="%3."/>
+      <w:lvlJc w:val="right"/>
+      <w:pPr>
+        <w:ind w:left="2160" w:hanging="180"/>
+      </w:pPr>
+    </w:lvl>
+    <w:lvl w:ilvl="3" w:tplc="0409000F" w:tentative="1">
+      <w:start w:val="1"/>
+      <w:numFmt w:val="decimal"/>
+      <w:lvlText w:val="%4."/>
+      <w:lvlJc w:val="left"/>
+      <w:pPr>
+        <w:ind w:left="2880" w:hanging="360"/>
+      </w:pPr>
+    </w:lvl>
+    <w:lvl w:ilvl="4" w:tplc="04090019" w:tentative="1">
+      <w:start w:val="1"/>
+      <w:numFmt w:val="lowerLetter"/>
+      <w:lvlText w:val="%5."/>
+      <w:lvlJc w:val="left"/>
+      <w:pPr>
+        <w:ind w:left="3600" w:hanging="360"/>
+      </w:pPr>
+    </w:lvl>
+    <w:lvl w:ilvl="5" w:tplc="0409001B" w:tentative="1">
+      <w:start w:val="1"/>
+      <w:numFmt w:val="lowerRoman"/>
+      <w:lvlText w:val="%6."/>
+      <w:lvlJc w:val="right"/>
+      <w:pPr>
+        <w:ind w:left="4320" w:hanging="180"/>
+      </w:pPr>
+    </w:lvl>
+    <w:lvl w:ilvl="6" w:tplc="0409000F" w:tentative="1">
+      <w:start w:val="1"/>
+      <w:numFmt w:val="decimal"/>
+      <w:lvlText w:val="%7."/>
+      <w:lvlJc w:val="left"/>
+      <w:pPr>
+        <w:ind w:left="5040" w:hanging="360"/>
+      </w:pPr>
+    </w:lvl>
+    <w:lvl w:ilvl="7" w:tplc="04090019" w:tentative="1">
+      <w:start w:val="1"/>
+      <w:numFmt w:val="lowerLetter"/>
+      <w:lvlText w:val="%8."/>
+      <w:lvlJc w:val="left"/>
+      <w:pPr>
+        <w:ind w:left="5760" w:hanging="360"/>
+      </w:pPr>
+    </w:lvl>
+    <w:lvl w:ilvl="8" w:tplc="0409001B" w:tentative="1">
+      <w:start w:val="1"/>
+      <w:numFmt w:val="lowerRoman"/>
+      <w:lvlText w:val="%9."/>
+      <w:lvlJc w:val="right"/>
+      <w:pPr>
+        <w:ind w:left="6480" w:hanging="180"/>
+      </w:pPr>
+    </w:lvl>
+  </w:abstractNum>
+  <w:num w:numId="1">
+    <w:abstractNumId w:val="0"/>
+  </w:num>
+</w:numbering>
 </file>
 
 <file path=word/styles.xml><?xml version="1.0" encoding="utf-8"?>
@@ -487,6 +830,17 @@
     <w:semiHidden/>
     <w:unhideWhenUsed/>
   </w:style>
+  <w:style w:type="paragraph" w:styleId="ListParagraph">
+    <w:name w:val="List Paragraph"/>
+    <w:basedOn w:val="Normal"/>
+    <w:uiPriority w:val="34"/>
+    <w:qFormat/>
+    <w:rsid w:val="005628D3"/>
+    <w:pPr>
+      <w:ind w:left="720"/>
+      <w:contextualSpacing/>
+    </w:pPr>
+  </w:style>
 </w:styles>
 </file>
 

</xml_diff>